<commit_message>
Changes in contact component text-left in css
</commit_message>
<xml_diff>
--- a/Personal Portfolio.docx
+++ b/Personal Portfolio.docx
@@ -671,6 +671,7 @@
         <w:t xml:space="preserve"> install </w:t>
       </w:r>
       <w:proofErr w:type="spellStart"/>
+      <w:proofErr w:type="gramStart"/>
       <w:r>
         <w:rPr>
           <w:b/>
@@ -679,6 +680,17 @@
         <w:t>clsx</w:t>
       </w:r>
       <w:proofErr w:type="spellEnd"/>
+      <w:r>
+        <w:rPr>
+          <w:b/>
+          <w:bCs/>
+        </w:rPr>
+        <w:t xml:space="preserve"> :</w:t>
+      </w:r>
+      <w:proofErr w:type="gramEnd"/>
+      <w:r>
+        <w:t xml:space="preserve"> pdf and xlsx</w:t>
+      </w:r>
     </w:p>
     <w:p/>
     <w:p/>
@@ -1317,6 +1329,7 @@
   <w:style w:type="character" w:default="1" w:styleId="DefaultParagraphFont">
     <w:name w:val="Default Paragraph Font"/>
     <w:uiPriority w:val="1"/>
+    <w:semiHidden/>
     <w:unhideWhenUsed/>
   </w:style>
   <w:style w:type="table" w:default="1" w:styleId="TableNormal">

</xml_diff>